<commit_message>
TaskID#:  ITSN042-IV - Nandkumar Chavan - 05/03/2017 08:58 PM IST
</commit_message>
<xml_diff>
--- a/ITSN042-IV_App Status__05032017.docx
+++ b/ITSN042-IV_App Status__05032017.docx
@@ -342,14 +342,12 @@
         </w:rPr>
         <w:t xml:space="preserve"> </w:t>
       </w:r>
-      <w:proofErr w:type="spellStart"/>
       <w:r>
         <w:rPr>
           <w:b/>
         </w:rPr>
         <w:t>TaskID</w:t>
       </w:r>
-      <w:proofErr w:type="spellEnd"/>
       <w:r>
         <w:t xml:space="preserve">#:  </w:t>
       </w:r>
@@ -705,11 +703,9 @@
                 <w:numId w:val="19"/>
               </w:numPr>
             </w:pPr>
-            <w:proofErr w:type="spellStart"/>
             <w:r>
               <w:t>FullDropDown.cs</w:t>
             </w:r>
-            <w:proofErr w:type="spellEnd"/>
           </w:p>
         </w:tc>
         <w:tc>
@@ -768,14 +764,12 @@
                 <w:numId w:val="19"/>
               </w:numPr>
             </w:pPr>
-            <w:proofErr w:type="spellStart"/>
             <w:r>
               <w:t>GoogleCalendarView.aspx</w:t>
             </w:r>
             <w:r>
               <w:t>.cs</w:t>
             </w:r>
-            <w:proofErr w:type="spellEnd"/>
           </w:p>
         </w:tc>
         <w:tc>
@@ -869,14 +863,12 @@
               </w:numPr>
               <w:spacing w:before="60" w:after="60"/>
             </w:pPr>
-            <w:proofErr w:type="spellStart"/>
             <w:r>
               <w:t>EditUser.aspx</w:t>
             </w:r>
             <w:r>
               <w:t>.cs</w:t>
             </w:r>
-            <w:proofErr w:type="spellEnd"/>
           </w:p>
         </w:tc>
         <w:tc>
@@ -916,11 +908,9 @@
               </w:numPr>
               <w:spacing w:before="60" w:after="60"/>
             </w:pPr>
-            <w:proofErr w:type="spellStart"/>
             <w:r>
               <w:t>ViewSalesUser.aspx.cs</w:t>
             </w:r>
-            <w:proofErr w:type="spellEnd"/>
           </w:p>
         </w:tc>
         <w:tc>
@@ -940,11 +930,9 @@
               </w:rPr>
               <w:t>/</w:t>
             </w:r>
-            <w:proofErr w:type="spellStart"/>
             <w:r>
               <w:t>ViewSalesUser.aspx.cs</w:t>
             </w:r>
-            <w:proofErr w:type="spellEnd"/>
           </w:p>
         </w:tc>
       </w:tr>
@@ -965,6 +953,9 @@
             <w:r>
               <w:t>CreateSalesUser.aspx</w:t>
             </w:r>
+            <w:r>
+              <w:t>.cs</w:t>
+            </w:r>
           </w:p>
         </w:tc>
         <w:tc>
@@ -987,6 +978,11 @@
             <w:r>
               <w:t>CreateSalesUser.aspx</w:t>
             </w:r>
+            <w:r>
+              <w:t>.cs</w:t>
+            </w:r>
+            <w:bookmarkStart w:id="1" w:name="_GoBack"/>
+            <w:bookmarkEnd w:id="1"/>
           </w:p>
         </w:tc>
       </w:tr>
@@ -1020,11 +1016,9 @@
             <w:r>
               <w:t xml:space="preserve"> /Database Scripts/</w:t>
             </w:r>
-            <w:proofErr w:type="spellStart"/>
             <w:r>
               <w:t>nandc</w:t>
             </w:r>
-            <w:proofErr w:type="spellEnd"/>
             <w:r>
               <w:t>/</w:t>
             </w:r>
@@ -1099,8 +1093,6 @@
               </w:rPr>
               <w:t xml:space="preserve"> </w:t>
             </w:r>
-            <w:bookmarkStart w:id="1" w:name="_GoBack"/>
-            <w:bookmarkEnd w:id="1"/>
           </w:p>
         </w:tc>
       </w:tr>
@@ -1281,15 +1273,7 @@
               <w:spacing w:before="60" w:after="120"/>
             </w:pPr>
             <w:r>
-              <w:t xml:space="preserve">Status field on </w:t>
-            </w:r>
-            <w:proofErr w:type="spellStart"/>
-            <w:r>
-              <w:t>HRReports</w:t>
-            </w:r>
-            <w:proofErr w:type="spellEnd"/>
-            <w:r>
-              <w:t xml:space="preserve"> </w:t>
+              <w:t xml:space="preserve">Status field on HRReports </w:t>
             </w:r>
             <w:r>
               <w:t xml:space="preserve">page </w:t>
@@ -1341,7 +1325,7 @@
                 <v:shape id="_x0000_i1025" type="#_x0000_t75" style="width:398.2pt;height:206.05pt" o:ole="">
                   <v:imagedata r:id="rId11" o:title=""/>
                 </v:shape>
-                <o:OLEObject Type="Embed" ProgID="PBrush" ShapeID="_x0000_i1025" DrawAspect="Content" ObjectID="_1555349662" r:id="rId12"/>
+                <o:OLEObject Type="Embed" ProgID="PBrush" ShapeID="_x0000_i1025" DrawAspect="Content" ObjectID="_1555350260" r:id="rId12"/>
               </w:object>
             </w:r>
           </w:p>
@@ -1396,53 +1380,28 @@
               <w:rPr>
                 <w:b/>
               </w:rPr>
-              <w:t xml:space="preserve">values in the grid on </w:t>
-            </w:r>
-            <w:proofErr w:type="spellStart"/>
-            <w:r>
-              <w:rPr>
-                <w:b/>
-              </w:rPr>
-              <w:t>HRReports</w:t>
-            </w:r>
-            <w:proofErr w:type="spellEnd"/>
-            <w:r>
-              <w:rPr>
-                <w:b/>
-              </w:rPr>
-              <w:t xml:space="preserve"> page USE TO show numeric values. Stored procedure </w:t>
-            </w:r>
-            <w:proofErr w:type="spellStart"/>
+              <w:t xml:space="preserve">values in the grid on HRReports page USE TO show numeric values. Stored procedure </w:t>
+            </w:r>
             <w:r>
               <w:rPr>
                 <w:b/>
                 <w:color w:val="FF0000"/>
               </w:rPr>
-              <w:t>sp_FilterHrData</w:t>
-            </w:r>
-            <w:proofErr w:type="spellEnd"/>
+              <w:t xml:space="preserve">sp_FilterHrData </w:t>
+            </w:r>
+            <w:r>
+              <w:rPr>
+                <w:b/>
+              </w:rPr>
+              <w:t xml:space="preserve">updated to show text value. New SQL function created: </w:t>
+            </w:r>
             <w:r>
               <w:rPr>
                 <w:b/>
                 <w:color w:val="FF0000"/>
               </w:rPr>
-              <w:t xml:space="preserve"> </w:t>
-            </w:r>
-            <w:r>
-              <w:rPr>
-                <w:b/>
-              </w:rPr>
-              <w:t xml:space="preserve">updated to show text value. New SQL function created: </w:t>
-            </w:r>
-            <w:proofErr w:type="spellStart"/>
-            <w:r>
-              <w:rPr>
-                <w:b/>
-                <w:color w:val="FF0000"/>
-              </w:rPr>
               <w:t>UDF_GetStatusText</w:t>
             </w:r>
-            <w:proofErr w:type="spellEnd"/>
           </w:p>
         </w:tc>
       </w:tr>
@@ -1477,14 +1436,12 @@
                 <w:b/>
               </w:rPr>
             </w:pPr>
-            <w:proofErr w:type="spellStart"/>
             <w:r>
               <w:rPr>
                 <w:b/>
               </w:rPr>
               <w:t>FullDropDown.cs</w:t>
             </w:r>
-            <w:proofErr w:type="spellEnd"/>
           </w:p>
           <w:p>
             <w:pPr>
@@ -1517,13 +1474,8 @@
                 <w:b/>
               </w:rPr>
             </w:pPr>
-            <w:proofErr w:type="spellStart"/>
-            <w:r>
-              <w:t>FillUserStatus</w:t>
-            </w:r>
-            <w:proofErr w:type="spellEnd"/>
-            <w:r>
-              <w:t xml:space="preserve"> -</w:t>
+            <w:r>
+              <w:t>FillUserStatus -</w:t>
             </w:r>
             <w:r>
               <w:rPr>
@@ -1565,29 +1517,7 @@
               <w:rPr>
                 <w:b/>
               </w:rPr>
-              <w:t xml:space="preserve">y Image dropdown </w:t>
-            </w:r>
-            <w:proofErr w:type="spellStart"/>
-            <w:proofErr w:type="gramStart"/>
-            <w:r>
-              <w:rPr>
-                <w:b/>
-              </w:rPr>
-              <w:t>msDropDown</w:t>
-            </w:r>
-            <w:proofErr w:type="spellEnd"/>
-            <w:r>
-              <w:rPr>
-                <w:b/>
-              </w:rPr>
-              <w:t>(</w:t>
-            </w:r>
-            <w:proofErr w:type="gramEnd"/>
-            <w:r>
-              <w:rPr>
-                <w:b/>
-              </w:rPr>
-              <w:t>)</w:t>
+              <w:t>y Image dropdown msDropDown()</w:t>
             </w:r>
             <w:r>
               <w:rPr>
@@ -1648,14 +1578,12 @@
                 <w:b/>
               </w:rPr>
             </w:pPr>
-            <w:proofErr w:type="spellStart"/>
             <w:r>
               <w:rPr>
                 <w:b/>
               </w:rPr>
               <w:t>UserStatusDropDown_Set_ImageAtt</w:t>
             </w:r>
-            <w:proofErr w:type="spellEnd"/>
           </w:p>
           <w:p>
             <w:pPr>
@@ -1816,7 +1744,7 @@
                   <w10:borderbottom type="single" width="8"/>
                   <w10:borderright type="single" width="8"/>
                 </v:shape>
-                <o:OLEObject Type="Embed" ProgID="PBrush" ShapeID="_x0000_i1026" DrawAspect="Content" ObjectID="_1555349663" r:id="rId14"/>
+                <o:OLEObject Type="Embed" ProgID="PBrush" ShapeID="_x0000_i1026" DrawAspect="Content" ObjectID="_1555350261" r:id="rId14"/>
               </w:object>
             </w:r>
           </w:p>
@@ -1859,7 +1787,7 @@
                   <w10:borderbottom type="single" width="8"/>
                   <w10:borderright type="single" width="8"/>
                 </v:shape>
-                <o:OLEObject Type="Embed" ProgID="PBrush" ShapeID="_x0000_i1027" DrawAspect="Content" ObjectID="_1555349664" r:id="rId16"/>
+                <o:OLEObject Type="Embed" ProgID="PBrush" ShapeID="_x0000_i1027" DrawAspect="Content" ObjectID="_1555350262" r:id="rId16"/>
               </w:object>
             </w:r>
           </w:p>
@@ -1915,19 +1843,11 @@
             <w:r>
               <w:t xml:space="preserve">There are about 649 records in the </w:t>
             </w:r>
-            <w:proofErr w:type="gramStart"/>
             <w:r>
               <w:rPr>
                 <w:color w:val="FF0000"/>
               </w:rPr>
-              <w:t>users</w:t>
-            </w:r>
-            <w:proofErr w:type="gramEnd"/>
-            <w:r>
-              <w:rPr>
-                <w:color w:val="FF0000"/>
-              </w:rPr>
-              <w:t xml:space="preserve"> grid</w:t>
+              <w:t>users grid</w:t>
             </w:r>
             <w:r>
               <w:t>. To format all the Status drop-down fields in the grid is taking too long, and the browser is returning timeout message.  I tested with 100 records in the grid, and it works fine.</w:t>
@@ -1962,19 +1882,11 @@
             <w:r>
               <w:t xml:space="preserve">There are about 649 records in the </w:t>
             </w:r>
-            <w:proofErr w:type="gramStart"/>
             <w:r>
               <w:rPr>
                 <w:color w:val="FF0000"/>
               </w:rPr>
-              <w:t>users</w:t>
-            </w:r>
-            <w:proofErr w:type="gramEnd"/>
-            <w:r>
-              <w:rPr>
-                <w:color w:val="FF0000"/>
-              </w:rPr>
-              <w:t xml:space="preserve"> grid</w:t>
+              <w:t>users grid</w:t>
             </w:r>
             <w:r>
               <w:t>. To format all the Status drop-down fields in the grid is taking too long, and the browser is returning timeout message.  I tested with 100 records in the grid, and it works fine.</w:t>
@@ -2001,7 +1913,7 @@
                   <w10:borderbottom type="single" width="12"/>
                   <w10:borderright type="single" width="12"/>
                 </v:shape>
-                <o:OLEObject Type="Embed" ProgID="PBrush" ShapeID="_x0000_i1028" DrawAspect="Content" ObjectID="_1555349665" r:id="rId18"/>
+                <o:OLEObject Type="Embed" ProgID="PBrush" ShapeID="_x0000_i1028" DrawAspect="Content" ObjectID="_1555350263" r:id="rId18"/>
               </w:object>
             </w:r>
           </w:p>
@@ -2035,13 +1947,8 @@
             <w:pPr>
               <w:spacing w:before="200"/>
             </w:pPr>
-            <w:proofErr w:type="spellStart"/>
-            <w:r>
-              <w:t>ViewSalesUser</w:t>
-            </w:r>
-            <w:proofErr w:type="spellEnd"/>
-            <w:r>
-              <w:t xml:space="preserve"> </w:t>
+            <w:r>
+              <w:t xml:space="preserve">ViewSalesUser </w:t>
             </w:r>
             <w:r>
               <w:rPr>
@@ -2065,7 +1972,7 @@
                 <v:shape id="_x0000_i1029" type="#_x0000_t75" style="width:450.3pt;height:158.95pt" o:ole="">
                   <v:imagedata r:id="rId19" o:title=""/>
                 </v:shape>
-                <o:OLEObject Type="Embed" ProgID="PBrush" ShapeID="_x0000_i1029" DrawAspect="Content" ObjectID="_1555349666" r:id="rId20"/>
+                <o:OLEObject Type="Embed" ProgID="PBrush" ShapeID="_x0000_i1029" DrawAspect="Content" ObjectID="_1555350264" r:id="rId20"/>
               </w:object>
             </w:r>
           </w:p>
@@ -2120,19 +2027,11 @@
             <w:pPr>
               <w:spacing w:before="200"/>
             </w:pPr>
-            <w:proofErr w:type="spellStart"/>
             <w:r>
               <w:rPr>
                 <w:b/>
               </w:rPr>
-              <w:t>CreateSalesUser</w:t>
-            </w:r>
-            <w:proofErr w:type="spellEnd"/>
-            <w:r>
-              <w:rPr>
-                <w:b/>
-              </w:rPr>
-              <w:t xml:space="preserve"> </w:t>
+              <w:t xml:space="preserve">CreateSalesUser </w:t>
             </w:r>
             <w:r>
               <w:t xml:space="preserve">screen shows status in format: </w:t>
@@ -2150,7 +2049,7 @@
                 <v:shape id="_x0000_i1030" type="#_x0000_t75" style="width:402.65pt;height:146.75pt" o:ole="">
                   <v:imagedata r:id="rId21" o:title=""/>
                 </v:shape>
-                <o:OLEObject Type="Embed" ProgID="PBrush" ShapeID="_x0000_i1030" DrawAspect="Content" ObjectID="_1555349667" r:id="rId22"/>
+                <o:OLEObject Type="Embed" ProgID="PBrush" ShapeID="_x0000_i1030" DrawAspect="Content" ObjectID="_1555350265" r:id="rId22"/>
               </w:object>
             </w:r>
           </w:p>
@@ -2203,7 +2102,7 @@
                 <v:shape id="_x0000_i1031" type="#_x0000_t75" style="width:321.25pt;height:198.85pt" o:ole="">
                   <v:imagedata r:id="rId23" o:title=""/>
                 </v:shape>
-                <o:OLEObject Type="Embed" ProgID="PBrush" ShapeID="_x0000_i1031" DrawAspect="Content" ObjectID="_1555349668" r:id="rId24"/>
+                <o:OLEObject Type="Embed" ProgID="PBrush" ShapeID="_x0000_i1031" DrawAspect="Content" ObjectID="_1555350266" r:id="rId24"/>
               </w:object>
             </w:r>
           </w:p>
@@ -6274,7 +6173,7 @@
 </file>
 
 <file path=customXml/itemProps1.xml><?xml version="1.0" encoding="utf-8"?>
-<ds:datastoreItem xmlns:ds="http://schemas.openxmlformats.org/officeDocument/2006/customXml" ds:itemID="{831364C4-D309-4148-9AE0-26D371F89561}">
+<ds:datastoreItem xmlns:ds="http://schemas.openxmlformats.org/officeDocument/2006/customXml" ds:itemID="{DB3C8CC4-5BEC-4712-AEF0-8F4769A036C4}">
   <ds:schemaRefs>
     <ds:schemaRef ds:uri="http://schemas.openxmlformats.org/officeDocument/2006/bibliography"/>
   </ds:schemaRefs>

</xml_diff>